<commit_message>
ERS v1 y CasosDeUso v0.1
</commit_message>
<xml_diff>
--- a/VetTrack.docx
+++ b/VetTrack.docx
@@ -45,7 +45,7 @@
             <v:path o:extrusionok="f" gradientshapeok="t" o:connecttype="rect"/>
             <o:lock v:ext="edit" aspectratio="t"/>
           </v:shapetype>
-          <v:shape id="_x0000_i1025" type="#_x0000_t75" style="width:124.6pt;height:121.6pt">
+          <v:shape id="_x0000_i1025" type="#_x0000_t75" style="width:124.2pt;height:121.8pt">
             <v:imagedata r:id="rId8" o:title="logov2" croptop="14844f" cropbottom="13682f" cropleft="14014f" cropright="13346f"/>
           </v:shape>
         </w:pict>
@@ -242,6 +242,86 @@
           <w:docGrid w:linePitch="360"/>
         </w:sectPr>
       </w:pPr>
+      <w:r>
+        <w:rPr>
+          <w:noProof/>
+        </w:rPr>
+        <w:pict w14:anchorId="712DB88B">
+          <v:shapetype id="_x0000_t202" coordsize="21600,21600" o:spt="202" path="m,l,21600r21600,l21600,xe">
+            <v:stroke joinstyle="miter"/>
+            <v:path gradientshapeok="t" o:connecttype="rect"/>
+          </v:shapetype>
+          <v:shape id="_x0000_s2051" type="#_x0000_t202" style="position:absolute;margin-left:179.7pt;margin-top:148.55pt;width:275.75pt;height:73.8pt;z-index:1;mso-position-horizontal-relative:text;mso-position-vertical-relative:text">
+            <v:stroke opacity="0"/>
+            <v:textbox>
+              <w:txbxContent>
+                <w:p>
+                  <w:pPr>
+                    <w:jc w:val="center"/>
+                    <w:rPr>
+                      <w:rFonts w:ascii="Aparajita" w:hAnsi="Aparajita" w:cs="Aparajita"/>
+                      <w:b/>
+                      <w:bCs/>
+                      <w:sz w:val="36"/>
+                      <w:szCs w:val="44"/>
+                    </w:rPr>
+                  </w:pPr>
+                  <w:r>
+                    <w:rPr>
+                      <w:rFonts w:ascii="Aparajita" w:hAnsi="Aparajita" w:cs="Aparajita"/>
+                      <w:b/>
+                      <w:bCs/>
+                      <w:sz w:val="36"/>
+                      <w:szCs w:val="44"/>
+                    </w:rPr>
+                    <w:t xml:space="preserve">NOMBRES </w:t>
+                  </w:r>
+                  <w:r>
+                    <w:rPr>
+                      <w:rFonts w:ascii="Aparajita" w:hAnsi="Aparajita" w:cs="Aparajita"/>
+                      <w:b/>
+                      <w:bCs/>
+                      <w:sz w:val="36"/>
+                      <w:szCs w:val="44"/>
+                    </w:rPr>
+                    <w:t>DE LOS INTEGRANTES</w:t>
+                  </w:r>
+                </w:p>
+                <w:p>
+                  <w:pPr>
+                    <w:numPr>
+                      <w:ilvl w:val="0"/>
+                      <w:numId w:val="11"/>
+                    </w:numPr>
+                  </w:pPr>
+                  <w:r>
+                    <w:t xml:space="preserve">Mateo González Alonso  </w:t>
+                  </w:r>
+                  <w:r>
+                    <w:tab/>
+                    <w:t>|  NIF: 71473188K</w:t>
+                  </w:r>
+                </w:p>
+                <w:p>
+                  <w:pPr>
+                    <w:numPr>
+                      <w:ilvl w:val="0"/>
+                      <w:numId w:val="11"/>
+                    </w:numPr>
+                  </w:pPr>
+                  <w:r>
+                    <w:t xml:space="preserve">Víctor Acevedo Hernández </w:t>
+                  </w:r>
+                  <w:r>
+                    <w:tab/>
+                    <w:t>|  NIF: 02771814S</w:t>
+                  </w:r>
+                </w:p>
+              </w:txbxContent>
+            </v:textbox>
+          </v:shape>
+        </w:pict>
+      </w:r>
     </w:p>
     <w:p>
       <w:pPr>
@@ -397,13 +477,7 @@
           </w:tcPr>
           <w:p>
             <w:r>
-              <w:t>v</w:t>
-            </w:r>
-            <w:r>
-              <w:t>0.</w:t>
-            </w:r>
-            <w:r>
-              <w:t>5</w:t>
+              <w:t>V1.0</w:t>
             </w:r>
           </w:p>
         </w:tc>
@@ -1147,7 +1221,7 @@
             <w:noProof/>
             <w:webHidden/>
           </w:rPr>
-          <w:t>3</w:t>
+          <w:t>2</w:t>
         </w:r>
         <w:r>
           <w:rPr>
@@ -1235,7 +1309,7 @@
             <w:noProof/>
             <w:webHidden/>
           </w:rPr>
-          <w:t>4</w:t>
+          <w:t>3</w:t>
         </w:r>
         <w:r>
           <w:rPr>
@@ -1343,7 +1417,7 @@
             <w:noProof/>
             <w:webHidden/>
           </w:rPr>
-          <w:t>6</w:t>
+          <w:t>5</w:t>
         </w:r>
         <w:r>
           <w:rPr>
@@ -1447,7 +1521,7 @@
             <w:noProof/>
             <w:webHidden/>
           </w:rPr>
-          <w:t>6</w:t>
+          <w:t>5</w:t>
         </w:r>
         <w:r>
           <w:rPr>
@@ -1551,7 +1625,7 @@
             <w:noProof/>
             <w:webHidden/>
           </w:rPr>
-          <w:t>6</w:t>
+          <w:t>5</w:t>
         </w:r>
         <w:r>
           <w:rPr>
@@ -1655,7 +1729,7 @@
             <w:noProof/>
             <w:webHidden/>
           </w:rPr>
-          <w:t>6</w:t>
+          <w:t>5</w:t>
         </w:r>
         <w:r>
           <w:rPr>
@@ -1759,7 +1833,7 @@
             <w:noProof/>
             <w:webHidden/>
           </w:rPr>
-          <w:t>7</w:t>
+          <w:t>6</w:t>
         </w:r>
         <w:r>
           <w:rPr>
@@ -1863,7 +1937,7 @@
             <w:noProof/>
             <w:webHidden/>
           </w:rPr>
-          <w:t>7</w:t>
+          <w:t>6</w:t>
         </w:r>
         <w:r>
           <w:rPr>
@@ -1967,7 +2041,7 @@
             <w:noProof/>
             <w:webHidden/>
           </w:rPr>
-          <w:t>7</w:t>
+          <w:t>6</w:t>
         </w:r>
         <w:r>
           <w:rPr>
@@ -2075,7 +2149,7 @@
             <w:noProof/>
             <w:webHidden/>
           </w:rPr>
-          <w:t>7</w:t>
+          <w:t>6</w:t>
         </w:r>
         <w:r>
           <w:rPr>
@@ -2179,7 +2253,7 @@
             <w:noProof/>
             <w:webHidden/>
           </w:rPr>
-          <w:t>7</w:t>
+          <w:t>6</w:t>
         </w:r>
         <w:r>
           <w:rPr>
@@ -2283,7 +2357,7 @@
             <w:noProof/>
             <w:webHidden/>
           </w:rPr>
-          <w:t>7</w:t>
+          <w:t>6</w:t>
         </w:r>
         <w:r>
           <w:rPr>
@@ -2387,7 +2461,7 @@
             <w:noProof/>
             <w:webHidden/>
           </w:rPr>
-          <w:t>8</w:t>
+          <w:t>7</w:t>
         </w:r>
         <w:r>
           <w:rPr>
@@ -2491,7 +2565,7 @@
             <w:noProof/>
             <w:webHidden/>
           </w:rPr>
-          <w:t>8</w:t>
+          <w:t>7</w:t>
         </w:r>
         <w:r>
           <w:rPr>
@@ -2595,7 +2669,7 @@
             <w:noProof/>
             <w:webHidden/>
           </w:rPr>
-          <w:t>8</w:t>
+          <w:t>7</w:t>
         </w:r>
         <w:r>
           <w:rPr>
@@ -2699,7 +2773,7 @@
             <w:noProof/>
             <w:webHidden/>
           </w:rPr>
-          <w:t>8</w:t>
+          <w:t>7</w:t>
         </w:r>
         <w:r>
           <w:rPr>
@@ -2807,7 +2881,7 @@
             <w:noProof/>
             <w:webHidden/>
           </w:rPr>
-          <w:t>8</w:t>
+          <w:t>7</w:t>
         </w:r>
         <w:r>
           <w:rPr>
@@ -3517,7 +3591,7 @@
             <w:noProof/>
             <w:webHidden/>
           </w:rPr>
-          <w:t>10</w:t>
+          <w:t>9</w:t>
         </w:r>
         <w:r>
           <w:rPr>
@@ -3617,7 +3691,7 @@
             <w:noProof/>
             <w:webHidden/>
           </w:rPr>
-          <w:t>10</w:t>
+          <w:t>9</w:t>
         </w:r>
         <w:r>
           <w:rPr>
@@ -3921,7 +3995,7 @@
             <w:noProof/>
             <w:webHidden/>
           </w:rPr>
-          <w:t>10</w:t>
+          <w:t>9</w:t>
         </w:r>
         <w:r>
           <w:rPr>
@@ -4021,7 +4095,7 @@
             <w:noProof/>
             <w:webHidden/>
           </w:rPr>
-          <w:t>10</w:t>
+          <w:t>11</w:t>
         </w:r>
         <w:r>
           <w:rPr>
@@ -4121,7 +4195,7 @@
             <w:noProof/>
             <w:webHidden/>
           </w:rPr>
-          <w:t>10</w:t>
+          <w:t>11</w:t>
         </w:r>
         <w:r>
           <w:rPr>
@@ -4221,7 +4295,7 @@
             <w:noProof/>
             <w:webHidden/>
           </w:rPr>
-          <w:t>10</w:t>
+          <w:t>11</w:t>
         </w:r>
         <w:r>
           <w:rPr>
@@ -4321,7 +4395,7 @@
             <w:noProof/>
             <w:webHidden/>
           </w:rPr>
-          <w:t>10</w:t>
+          <w:t>12</w:t>
         </w:r>
         <w:r>
           <w:rPr>
@@ -4421,7 +4495,7 @@
             <w:noProof/>
             <w:webHidden/>
           </w:rPr>
-          <w:t>10</w:t>
+          <w:t>12</w:t>
         </w:r>
         <w:r>
           <w:rPr>
@@ -4521,7 +4595,7 @@
             <w:noProof/>
             <w:webHidden/>
           </w:rPr>
-          <w:t>11</w:t>
+          <w:t>12</w:t>
         </w:r>
         <w:r>
           <w:rPr>
@@ -4625,7 +4699,7 @@
             <w:noProof/>
             <w:webHidden/>
           </w:rPr>
-          <w:t>11</w:t>
+          <w:t>12</w:t>
         </w:r>
         <w:r>
           <w:rPr>
@@ -4733,7 +4807,7 @@
             <w:noProof/>
             <w:webHidden/>
           </w:rPr>
-          <w:t>11</w:t>
+          <w:t>13</w:t>
         </w:r>
         <w:r>
           <w:rPr>
@@ -6082,6 +6156,9 @@
               <w:pStyle w:val="Normalindentado2"/>
               <w:ind w:left="0"/>
             </w:pPr>
+            <w:r>
+              <w:t>2ª edición</w:t>
+            </w:r>
           </w:p>
         </w:tc>
         <w:tc>
@@ -6096,6 +6173,9 @@
               <w:pStyle w:val="Normalindentado2"/>
               <w:ind w:left="0"/>
             </w:pPr>
+            <w:r>
+              <w:t>Gestión de centros clínicos veterinarios</w:t>
+            </w:r>
           </w:p>
         </w:tc>
         <w:tc>
@@ -6117,6 +6197,14 @@
               <w:pStyle w:val="Normalindentado2"/>
               <w:ind w:left="0"/>
             </w:pPr>
+            <w:hyperlink r:id="rId16" w:history="1">
+              <w:r>
+                <w:rPr>
+                  <w:rStyle w:val="Hipervnculo"/>
+                </w:rPr>
+                <w:t>Ruta</w:t>
+              </w:r>
+            </w:hyperlink>
           </w:p>
         </w:tc>
         <w:tc>
@@ -6136,6 +6224,9 @@
               <w:pStyle w:val="Normalindentado2"/>
               <w:ind w:left="0"/>
             </w:pPr>
+            <w:r>
+              <w:t>2016</w:t>
+            </w:r>
           </w:p>
         </w:tc>
         <w:tc>
@@ -6153,35 +6244,15 @@
               <w:pStyle w:val="Normalindentado2"/>
               <w:ind w:left="0"/>
             </w:pPr>
+            <w:r>
+              <w:t>Ignacio Mérida Isla</w:t>
+            </w:r>
           </w:p>
         </w:tc>
       </w:tr>
     </w:tbl>
     <w:p>
       <w:pPr>
-        <w:pStyle w:val="guiazul"/>
-        <w:ind w:left="708"/>
-      </w:pPr>
-    </w:p>
-    <w:p>
-      <w:pPr>
-        <w:pStyle w:val="guiazul"/>
-        <w:ind w:left="708"/>
-      </w:pPr>
-      <w:r>
-        <w:t xml:space="preserve">Relación completa de todos los documentos relacionados en la especificación de requisitos de software, identificando de cada documento el </w:t>
-      </w:r>
-      <w:proofErr w:type="spellStart"/>
-      <w:r>
-        <w:t>titulo</w:t>
-      </w:r>
-      <w:proofErr w:type="spellEnd"/>
-      <w:r>
-        <w:t>, referencia (si procede), fecha y organización que lo proporciona.</w:t>
-      </w:r>
-    </w:p>
-    <w:p>
-      <w:pPr>
         <w:pStyle w:val="Ttulo2"/>
       </w:pPr>
       <w:bookmarkStart w:id="13" w:name="_Toc33411065"/>
@@ -6206,7 +6277,15 @@
       </w:r>
       <w:proofErr w:type="spellEnd"/>
       <w:r>
-        <w:t>, tanto las características de implementación como la descripción, requisitos y funcionalidades del mismo.</w:t>
+        <w:t xml:space="preserve">, tanto las características de implementación como la descripción, requisitos y funcionalidades </w:t>
+      </w:r>
+      <w:proofErr w:type="gramStart"/>
+      <w:r>
+        <w:t>del mismo</w:t>
+      </w:r>
+      <w:proofErr w:type="gramEnd"/>
+      <w:r>
+        <w:t>.</w:t>
       </w:r>
     </w:p>
     <w:p>
@@ -6872,13 +6951,17 @@
         <w:ind w:left="601" w:firstLine="709"/>
       </w:pPr>
       <w:r>
-        <w:t>No se manejaran saldos aun teniendo productos con precio, implementaremos todo en el sistema de lenguaje de java con (</w:t>
-      </w:r>
-      <w:proofErr w:type="spellStart"/>
-      <w:r>
-        <w:t>aun</w:t>
-      </w:r>
-      <w:proofErr w:type="spellEnd"/>
+        <w:t xml:space="preserve">No se </w:t>
+      </w:r>
+      <w:r>
+        <w:t>manejarán</w:t>
+      </w:r>
+      <w:r>
+        <w:t xml:space="preserve"> saldos aun teniendo productos con precio, implementaremos todo en el sistema de lenguaje de java con (</w:t>
+      </w:r>
+      <w:r>
+        <w:t>aún</w:t>
+      </w:r>
       <w:r>
         <w:t xml:space="preserve"> por decidir) una base de datos. Tendremos varios archivos con distintas clases entre las que se encuentran administrador, cliente, inicio de sesión (</w:t>
       </w:r>
@@ -6958,69 +7041,6 @@
       <w:bookmarkEnd w:id="33"/>
       <w:bookmarkEnd w:id="34"/>
       <w:bookmarkEnd w:id="35"/>
-    </w:p>
-    <w:p>
-      <w:pPr>
-        <w:pStyle w:val="guiazul"/>
-        <w:ind w:left="360"/>
-      </w:pPr>
-      <w:r>
-        <w:t>Est</w:t>
-      </w:r>
-      <w:r>
-        <w:t>a es la sección más extensa y má</w:t>
-      </w:r>
-      <w:r>
-        <w:t xml:space="preserve">s importante del documento. </w:t>
-      </w:r>
-    </w:p>
-    <w:p>
-      <w:pPr>
-        <w:pStyle w:val="guiazul"/>
-        <w:ind w:left="360"/>
-      </w:pPr>
-      <w:r>
-        <w:t>Debe contener una lista detallada y completa de los requisitos que debe cumplir el sistema a desarrollar. El nivel de detalle de los requisitos debe ser el suficie</w:t>
-      </w:r>
-      <w:r>
-        <w:t>nte para que el equipo de desarrollo pueda</w:t>
-      </w:r>
-      <w:r>
-        <w:t xml:space="preserve"> diseñar un sistema que satisfaga los requisitos y los encargados de las pruebas puedan determinar si éstos se satisfacen.</w:t>
-      </w:r>
-    </w:p>
-    <w:p>
-      <w:pPr>
-        <w:pStyle w:val="guiazul"/>
-        <w:ind w:left="360"/>
-      </w:pPr>
-    </w:p>
-    <w:p>
-      <w:pPr>
-        <w:pStyle w:val="guiazul"/>
-        <w:ind w:left="360"/>
-      </w:pPr>
-      <w:r>
-        <w:t xml:space="preserve">Los requisitos se dispondrán en forma de listas numeradas para su identificación, seguimiento, trazabilidad y validación (ej. </w:t>
-      </w:r>
-      <w:r>
-        <w:t>RF 10, RF 10.1, RF 10.2,...).</w:t>
-      </w:r>
-    </w:p>
-    <w:p>
-      <w:pPr>
-        <w:pStyle w:val="guiazul"/>
-        <w:ind w:left="360"/>
-      </w:pPr>
-    </w:p>
-    <w:p>
-      <w:pPr>
-        <w:pStyle w:val="guiazul"/>
-        <w:ind w:left="360"/>
-      </w:pPr>
-      <w:r>
-        <w:t>Para cada requisito debe completarse la siguiente tabla:</w:t>
-      </w:r>
     </w:p>
     <w:p>
       <w:pPr>
@@ -7688,7 +7708,6 @@
                 <w:iCs/>
                 <w:color w:val="auto"/>
               </w:rPr>
-              <w:lastRenderedPageBreak/>
               <w:t>Nombre de requisito</w:t>
             </w:r>
           </w:p>
@@ -7963,6 +7982,9 @@
               <w:instrText xml:space="preserve"> FORMCHECKBOX </w:instrText>
             </w:r>
             <w:r>
+              <w:fldChar w:fldCharType="separate"/>
+            </w:r>
+            <w:r>
               <w:fldChar w:fldCharType="end"/>
             </w:r>
             <w:r>
@@ -8000,6 +8022,9 @@
               <w:instrText xml:space="preserve"> FORMCHECKBOX </w:instrText>
             </w:r>
             <w:r>
+              <w:fldChar w:fldCharType="separate"/>
+            </w:r>
+            <w:r>
               <w:fldChar w:fldCharType="end"/>
             </w:r>
             <w:r>
@@ -8060,6 +8085,9 @@
         <w:pStyle w:val="guiazul"/>
         <w:ind w:left="360"/>
       </w:pPr>
+      <w:r>
+        <w:br w:type="page"/>
+      </w:r>
     </w:p>
     <w:tbl>
       <w:tblPr>
@@ -8135,12 +8163,14 @@
               <w:pStyle w:val="Normalindentado1"/>
               <w:ind w:left="0"/>
             </w:pPr>
+            <w:proofErr w:type="gramStart"/>
             <w:r>
               <w:t>R</w:t>
             </w:r>
             <w:r>
               <w:t>E 3</w:t>
             </w:r>
+            <w:proofErr w:type="gramEnd"/>
           </w:p>
         </w:tc>
       </w:tr>
@@ -8967,6 +8997,9 @@
               <w:instrText xml:space="preserve"> FORMCHECKBOX </w:instrText>
             </w:r>
             <w:r>
+              <w:fldChar w:fldCharType="separate"/>
+            </w:r>
+            <w:r>
               <w:fldChar w:fldCharType="end"/>
             </w:r>
             <w:r>
@@ -9002,6 +9035,9 @@
             </w:r>
             <w:r>
               <w:instrText xml:space="preserve"> FORMCHECKBOX </w:instrText>
+            </w:r>
+            <w:r>
+              <w:fldChar w:fldCharType="separate"/>
             </w:r>
             <w:r>
               <w:fldChar w:fldCharType="end"/>
@@ -9466,6 +9502,9 @@
               <w:instrText xml:space="preserve"> FORMCHECKBOX </w:instrText>
             </w:r>
             <w:r>
+              <w:fldChar w:fldCharType="separate"/>
+            </w:r>
+            <w:r>
               <w:fldChar w:fldCharType="end"/>
             </w:r>
             <w:r>
@@ -9503,6 +9542,9 @@
               <w:instrText xml:space="preserve"> FORMCHECKBOX </w:instrText>
             </w:r>
             <w:r>
+              <w:fldChar w:fldCharType="separate"/>
+            </w:r>
+            <w:r>
               <w:fldChar w:fldCharType="end"/>
             </w:r>
             <w:r>
@@ -9538,6 +9580,9 @@
             </w:r>
             <w:r>
               <w:instrText xml:space="preserve"> FORMCHECKBOX </w:instrText>
+            </w:r>
+            <w:r>
+              <w:fldChar w:fldCharType="separate"/>
             </w:r>
             <w:r>
               <w:fldChar w:fldCharType="end"/>
@@ -9962,6 +10007,9 @@
               <w:instrText xml:space="preserve"> FORMCHECKBOX </w:instrText>
             </w:r>
             <w:r>
+              <w:fldChar w:fldCharType="separate"/>
+            </w:r>
+            <w:r>
               <w:fldChar w:fldCharType="end"/>
             </w:r>
             <w:r>
@@ -9999,6 +10047,9 @@
               <w:instrText xml:space="preserve"> FORMCHECKBOX </w:instrText>
             </w:r>
             <w:r>
+              <w:fldChar w:fldCharType="separate"/>
+            </w:r>
+            <w:r>
               <w:fldChar w:fldCharType="end"/>
             </w:r>
             <w:r>
@@ -10034,6 +10085,9 @@
             </w:r>
             <w:r>
               <w:instrText xml:space="preserve"> FORMCHECKBOX </w:instrText>
+            </w:r>
+            <w:r>
+              <w:fldChar w:fldCharType="separate"/>
             </w:r>
             <w:r>
               <w:fldChar w:fldCharType="end"/>
@@ -10474,6 +10528,9 @@
               <w:instrText xml:space="preserve"> FORMCHECKBOX </w:instrText>
             </w:r>
             <w:r>
+              <w:fldChar w:fldCharType="separate"/>
+            </w:r>
+            <w:r>
               <w:fldChar w:fldCharType="end"/>
             </w:r>
             <w:r>
@@ -10511,6 +10568,9 @@
               <w:instrText xml:space="preserve"> FORMCHECKBOX </w:instrText>
             </w:r>
             <w:r>
+              <w:fldChar w:fldCharType="separate"/>
+            </w:r>
+            <w:r>
               <w:fldChar w:fldCharType="end"/>
             </w:r>
             <w:r>
@@ -10546,6 +10606,9 @@
             </w:r>
             <w:r>
               <w:instrText xml:space="preserve"> FORMCHECKBOX </w:instrText>
+            </w:r>
+            <w:r>
+              <w:fldChar w:fldCharType="separate"/>
             </w:r>
             <w:r>
               <w:fldChar w:fldCharType="end"/>
@@ -10652,6 +10715,7 @@
             <w:r>
               <w:fldChar w:fldCharType="end"/>
             </w:r>
+            <w:proofErr w:type="gramStart"/>
             <w:r>
               <w:t>R</w:t>
             </w:r>
@@ -10664,6 +10728,7 @@
             <w:r>
               <w:t>8</w:t>
             </w:r>
+            <w:proofErr w:type="gramEnd"/>
           </w:p>
         </w:tc>
       </w:tr>
@@ -10801,6 +10866,9 @@
               <w:instrText xml:space="preserve"> FORMCHECKBOX </w:instrText>
             </w:r>
             <w:r>
+              <w:fldChar w:fldCharType="separate"/>
+            </w:r>
+            <w:r>
               <w:fldChar w:fldCharType="end"/>
             </w:r>
             <w:r>
@@ -10976,6 +11044,9 @@
               <w:instrText xml:space="preserve"> FORMCHECKBOX </w:instrText>
             </w:r>
             <w:r>
+              <w:fldChar w:fldCharType="separate"/>
+            </w:r>
+            <w:r>
               <w:fldChar w:fldCharType="end"/>
             </w:r>
             <w:r>
@@ -11073,35 +11144,14 @@
     </w:p>
     <w:p>
       <w:pPr>
-        <w:pStyle w:val="guiazul"/>
-        <w:ind w:left="360"/>
-      </w:pPr>
-      <w:r>
-        <w:t>y realizar la descripción del requisito</w:t>
-      </w:r>
-    </w:p>
-    <w:p>
-      <w:pPr>
-        <w:pStyle w:val="guiazul"/>
-        <w:ind w:left="360"/>
-      </w:pPr>
-    </w:p>
-    <w:p>
-      <w:pPr>
-        <w:pStyle w:val="guiazul"/>
-        <w:ind w:left="360"/>
-      </w:pPr>
+        <w:pStyle w:val="Ttulo2"/>
+      </w:pPr>
+      <w:bookmarkStart w:id="41" w:name="_Toc33411074"/>
+      <w:r>
+        <w:br w:type="page"/>
+      </w:r>
       <w:r>
         <w:lastRenderedPageBreak/>
-        <w:t>La distribución de los párrafos que forman este punto puede diferir del propuesto en esta plantilla, si las características del sistema aconsejan otra distribución para ofrecer mayor claridad en la exposición.</w:t>
-      </w:r>
-    </w:p>
-    <w:p>
-      <w:pPr>
-        <w:pStyle w:val="Ttulo2"/>
-      </w:pPr>
-      <w:bookmarkStart w:id="41" w:name="_Toc33411074"/>
-      <w:r>
         <w:t>Requisitos comunes de los interfaces</w:t>
       </w:r>
       <w:bookmarkEnd w:id="41"/>
@@ -11111,40 +11161,7 @@
         <w:pStyle w:val="Normalindentado2"/>
       </w:pPr>
       <w:r>
-        <w:fldChar w:fldCharType="begin"/>
-      </w:r>
-      <w:r>
-        <w:instrText>MACROBUTTON</w:instrText>
-      </w:r>
-      <w:r>
-        <w:instrText xml:space="preserve"> NoMacro [</w:instrText>
-      </w:r>
-      <w:r>
-        <w:rPr>
-          <w:color w:val="0000FF"/>
-        </w:rPr>
-        <w:instrText>Inserte aquí el texto</w:instrText>
-      </w:r>
-      <w:r>
-        <w:instrText>]</w:instrText>
-      </w:r>
-      <w:r>
-        <w:fldChar w:fldCharType="end"/>
-      </w:r>
-    </w:p>
-    <w:p>
-      <w:pPr>
-        <w:pStyle w:val="guiazul"/>
-        <w:ind w:firstLine="600"/>
-      </w:pPr>
-      <w:r>
-        <w:t>Descripción detallada de to</w:t>
-      </w:r>
-      <w:r>
-        <w:t>das la</w:t>
-      </w:r>
-      <w:r>
-        <w:t>s entradas y salidas del sistema de software.</w:t>
+        <w:t>El administrador tiene la interfaz del cliente, pero con más añadidos</w:t>
       </w:r>
     </w:p>
     <w:p>
@@ -11204,14 +11221,6 @@
     </w:p>
     <w:p>
       <w:pPr>
-        <w:pStyle w:val="Normalindentado3"/>
-      </w:pPr>
-      <w:r>
-        <w:br w:type="page"/>
-      </w:r>
-    </w:p>
-    <w:p>
-      <w:pPr>
         <w:pStyle w:val="Ttulo3"/>
       </w:pPr>
       <w:bookmarkStart w:id="44" w:name="_Toc33411076"/>
@@ -11247,81 +11256,43 @@
     <w:p>
       <w:pPr>
         <w:pStyle w:val="Normalindentado3"/>
-      </w:pPr>
-      <w:r>
-        <w:fldChar w:fldCharType="begin"/>
-      </w:r>
-      <w:r>
-        <w:instrText>MACROBUTTON</w:instrText>
-      </w:r>
-      <w:r>
-        <w:instrText xml:space="preserve"> NoMacro [</w:instrText>
-      </w:r>
-      <w:r>
         <w:rPr>
-          <w:color w:val="0000FF"/>
+          <w:lang w:val="fr-FR"/>
         </w:rPr>
-        <w:instrText>Inserte aquí el texto</w:instrText>
-      </w:r>
-      <w:r>
-        <w:instrText>]</w:instrText>
-      </w:r>
-      <w:r>
-        <w:fldChar w:fldCharType="end"/>
-      </w:r>
-    </w:p>
-    <w:p>
-      <w:pPr>
-        <w:pStyle w:val="guiazul"/>
-        <w:ind w:left="1200"/>
-      </w:pPr>
-      <w:r>
-        <w:t>Indicar si hay que integrar el producto con otros productos de software.</w:t>
-      </w:r>
-    </w:p>
-    <w:p>
-      <w:pPr>
-        <w:pStyle w:val="guiazul"/>
-        <w:ind w:left="1200"/>
-      </w:pPr>
-      <w:r>
-        <w:t>Para cada producto de software debe especificarse lo siguiente:</w:t>
-      </w:r>
-    </w:p>
-    <w:p>
-      <w:pPr>
-        <w:pStyle w:val="guiazul"/>
-        <w:numPr>
-          <w:ilvl w:val="0"/>
-          <w:numId w:val="5"/>
-        </w:numPr>
-      </w:pPr>
-      <w:r>
-        <w:t>Descripción del producto software utilizado</w:t>
-      </w:r>
-    </w:p>
-    <w:p>
-      <w:pPr>
-        <w:pStyle w:val="guiazul"/>
-        <w:numPr>
-          <w:ilvl w:val="0"/>
-          <w:numId w:val="5"/>
-        </w:numPr>
-      </w:pPr>
-      <w:r>
-        <w:t>Propósito del interfaz</w:t>
-      </w:r>
-    </w:p>
-    <w:p>
-      <w:pPr>
-        <w:pStyle w:val="guiazul"/>
-        <w:numPr>
-          <w:ilvl w:val="0"/>
-          <w:numId w:val="5"/>
-        </w:numPr>
-      </w:pPr>
-      <w:r>
-        <w:t>Definición del interfaz: contiendo y formato</w:t>
+      </w:pPr>
+      <w:r>
+        <w:rPr>
+          <w:lang w:val="fr-FR"/>
+        </w:rPr>
+        <w:t xml:space="preserve">No requiere de </w:t>
+      </w:r>
+      <w:proofErr w:type="spellStart"/>
+      <w:r>
+        <w:rPr>
+          <w:lang w:val="fr-FR"/>
+        </w:rPr>
+        <w:t>otros</w:t>
+      </w:r>
+      <w:proofErr w:type="spellEnd"/>
+      <w:r>
+        <w:rPr>
+          <w:lang w:val="fr-FR"/>
+        </w:rPr>
+        <w:t xml:space="preserve"> </w:t>
+      </w:r>
+      <w:proofErr w:type="spellStart"/>
+      <w:r>
+        <w:rPr>
+          <w:lang w:val="fr-FR"/>
+        </w:rPr>
+        <w:t>productos</w:t>
+      </w:r>
+      <w:proofErr w:type="spellEnd"/>
+      <w:r>
+        <w:rPr>
+          <w:lang w:val="fr-FR"/>
+        </w:rPr>
+        <w:t xml:space="preserve"> de software</w:t>
       </w:r>
     </w:p>
     <w:p>
@@ -11339,42 +11310,7 @@
         <w:pStyle w:val="Normalindentado3"/>
       </w:pPr>
       <w:r>
-        <w:fldChar w:fldCharType="begin"/>
-      </w:r>
-      <w:r>
-        <w:instrText>MACROBUTTON</w:instrText>
-      </w:r>
-      <w:r>
-        <w:instrText xml:space="preserve"> NoMacro [</w:instrText>
-      </w:r>
-      <w:r>
-        <w:rPr>
-          <w:color w:val="0000FF"/>
-        </w:rPr>
-        <w:instrText>Inserte aquí el texto</w:instrText>
-      </w:r>
-      <w:r>
-        <w:instrText>]</w:instrText>
-      </w:r>
-      <w:r>
-        <w:fldChar w:fldCharType="end"/>
-      </w:r>
-    </w:p>
-    <w:p>
-      <w:pPr>
-        <w:pStyle w:val="guiazul"/>
-        <w:ind w:left="1200"/>
-      </w:pPr>
-      <w:r>
-        <w:t xml:space="preserve">Describir los requisitos del interfaces de comunicación si hay comunicaciones con otros sistemas y </w:t>
-      </w:r>
-      <w:proofErr w:type="spellStart"/>
-      <w:r>
-        <w:t>cuales</w:t>
-      </w:r>
-      <w:proofErr w:type="spellEnd"/>
-      <w:r>
-        <w:t xml:space="preserve"> son las protocolos de comunicación.</w:t>
+        <w:t>En caso de que se implemente la base de datos en la nube, se necesitará acceso a internet, en caso contrario, no es necesario</w:t>
       </w:r>
     </w:p>
     <w:p>
@@ -11393,159 +11329,16 @@
       <w:pPr>
         <w:pStyle w:val="Normalindentado2"/>
       </w:pPr>
-      <w:r>
-        <w:fldChar w:fldCharType="begin"/>
-      </w:r>
-      <w:r>
-        <w:instrText>MACROBUTTON</w:instrText>
-      </w:r>
-      <w:r>
-        <w:instrText xml:space="preserve"> NoMacro [</w:instrText>
-      </w:r>
-      <w:r>
-        <w:rPr>
-          <w:color w:val="0000FF"/>
-        </w:rPr>
-        <w:instrText>Inserte aquí el texto</w:instrText>
-      </w:r>
-      <w:r>
-        <w:instrText>]</w:instrText>
-      </w:r>
-      <w:r>
-        <w:fldChar w:fldCharType="end"/>
-      </w:r>
     </w:p>
     <w:p>
       <w:pPr>
-        <w:pStyle w:val="guiazul"/>
-        <w:ind w:left="600"/>
-      </w:pPr>
-      <w:r>
-        <w:t xml:space="preserve">Definición de acciones fundamentales que debe realizar el software al recibir información, procesarla y producir resultados. </w:t>
-      </w:r>
-    </w:p>
-    <w:p>
-      <w:pPr>
-        <w:pStyle w:val="guiazul"/>
-        <w:ind w:left="600"/>
-      </w:pPr>
-      <w:r>
-        <w:t>En ellas se incluye:</w:t>
-      </w:r>
-    </w:p>
-    <w:p>
-      <w:pPr>
-        <w:pStyle w:val="guiazul"/>
-        <w:numPr>
-          <w:ilvl w:val="0"/>
-          <w:numId w:val="6"/>
-        </w:numPr>
-      </w:pPr>
-      <w:r>
-        <w:t>Comprobación de validez de las entradas</w:t>
-      </w:r>
-    </w:p>
-    <w:p>
-      <w:pPr>
-        <w:pStyle w:val="guiazul"/>
-        <w:numPr>
-          <w:ilvl w:val="0"/>
-          <w:numId w:val="6"/>
-        </w:numPr>
-      </w:pPr>
-      <w:r>
-        <w:t>Secuencia exacta de operaciones</w:t>
-      </w:r>
-    </w:p>
-    <w:p>
-      <w:pPr>
-        <w:pStyle w:val="guiazul"/>
-        <w:numPr>
-          <w:ilvl w:val="0"/>
-          <w:numId w:val="6"/>
-        </w:numPr>
-      </w:pPr>
-      <w:r>
-        <w:t>Respuesta a situaciones anormales (desbordamientos, comunicaciones, recuperación de errores)</w:t>
-      </w:r>
-    </w:p>
-    <w:p>
-      <w:pPr>
-        <w:pStyle w:val="guiazul"/>
-        <w:numPr>
-          <w:ilvl w:val="0"/>
-          <w:numId w:val="6"/>
-        </w:numPr>
-      </w:pPr>
-      <w:r>
-        <w:t>Parámetros</w:t>
-      </w:r>
-    </w:p>
-    <w:p>
-      <w:pPr>
-        <w:pStyle w:val="guiazul"/>
-        <w:numPr>
-          <w:ilvl w:val="0"/>
-          <w:numId w:val="6"/>
-        </w:numPr>
-      </w:pPr>
-      <w:r>
-        <w:t>Generación de salidas</w:t>
-      </w:r>
-    </w:p>
-    <w:p>
-      <w:pPr>
-        <w:pStyle w:val="guiazul"/>
-        <w:numPr>
-          <w:ilvl w:val="0"/>
-          <w:numId w:val="6"/>
-        </w:numPr>
-      </w:pPr>
-      <w:r>
-        <w:t xml:space="preserve">Relaciones entre entradas y salidas (secuencias de entradas y salidas, </w:t>
-      </w:r>
-      <w:proofErr w:type="spellStart"/>
-      <w:r>
-        <w:t>formulas</w:t>
-      </w:r>
-      <w:proofErr w:type="spellEnd"/>
-      <w:r>
-        <w:t xml:space="preserve"> para la conversión de información)</w:t>
-      </w:r>
-    </w:p>
-    <w:p>
-      <w:pPr>
-        <w:pStyle w:val="guiazul"/>
-        <w:numPr>
-          <w:ilvl w:val="0"/>
-          <w:numId w:val="6"/>
-        </w:numPr>
-      </w:pPr>
-      <w:r>
-        <w:t>Especificación de los requisitos lógicos para la información que será  almacenada en base de datos (tipo de información, requerido)</w:t>
-      </w:r>
-    </w:p>
-    <w:p>
-      <w:pPr>
-        <w:pStyle w:val="guiazul"/>
-        <w:ind w:left="600"/>
-      </w:pPr>
-    </w:p>
-    <w:p>
-      <w:pPr>
-        <w:pStyle w:val="guiazul"/>
-        <w:ind w:left="600"/>
-      </w:pPr>
-      <w:r>
-        <w:t xml:space="preserve">Las requisitos funcionales pueden ser divididos en </w:t>
-      </w:r>
-      <w:proofErr w:type="spellStart"/>
-      <w:r>
-        <w:t>sub-secciones</w:t>
-      </w:r>
-      <w:proofErr w:type="spellEnd"/>
-      <w:r>
-        <w:t>.</w:t>
+        <w:pStyle w:val="Normalindentado2"/>
+      </w:pPr>
+      <w:r>
+        <w:t>Estos son los requisitos que proponemos para nuestra aplicación</w:t>
+      </w:r>
+      <w:r>
+        <w:t>:</w:t>
       </w:r>
     </w:p>
     <w:p>
@@ -11556,15 +11349,15 @@
           <w:numId w:val="10"/>
         </w:numPr>
       </w:pPr>
-      <w:bookmarkStart w:id="49" w:name="_Toc33238257"/>
-      <w:bookmarkStart w:id="50" w:name="_Toc33411084"/>
-      <w:bookmarkStart w:id="51" w:name="_Toc33238253"/>
-      <w:bookmarkStart w:id="52" w:name="_Toc33411080"/>
+      <w:bookmarkStart w:id="49" w:name="_Toc33238253"/>
+      <w:bookmarkStart w:id="50" w:name="_Toc33411080"/>
+      <w:bookmarkStart w:id="51" w:name="_Toc33238257"/>
+      <w:bookmarkStart w:id="52" w:name="_Toc33411084"/>
       <w:r>
         <w:t>Requisito funcional 1</w:t>
       </w:r>
-      <w:bookmarkEnd w:id="51"/>
-      <w:bookmarkEnd w:id="52"/>
+      <w:bookmarkEnd w:id="49"/>
+      <w:bookmarkEnd w:id="50"/>
     </w:p>
     <w:tbl>
       <w:tblPr>
@@ -11727,10 +11520,7 @@
               <w:ind w:left="0"/>
             </w:pPr>
             <w:r>
-              <w:t xml:space="preserve">Interfaz de inicio de </w:t>
-            </w:r>
-            <w:r>
-              <w:t>sesión</w:t>
+              <w:t>Interfaz de inicio de sesión</w:t>
             </w:r>
           </w:p>
         </w:tc>
@@ -11812,6 +11602,9 @@
               <w:instrText xml:space="preserve"> FORMCHECKBOX </w:instrText>
             </w:r>
             <w:r>
+              <w:fldChar w:fldCharType="separate"/>
+            </w:r>
+            <w:r>
               <w:fldChar w:fldCharType="end"/>
             </w:r>
             <w:r>
@@ -11853,6 +11646,9 @@
               <w:instrText xml:space="preserve"> FORMCHECKBOX </w:instrText>
             </w:r>
             <w:r>
+              <w:fldChar w:fldCharType="separate"/>
+            </w:r>
+            <w:r>
               <w:fldChar w:fldCharType="end"/>
             </w:r>
             <w:r>
@@ -11923,13 +11719,7 @@
               <w:ind w:left="0"/>
             </w:pPr>
             <w:r>
-              <w:t xml:space="preserve">Se necesita para iniciar sesión en la aplicación y saber que usuario </w:t>
-            </w:r>
-            <w:r>
-              <w:t>está</w:t>
-            </w:r>
-            <w:r>
-              <w:t xml:space="preserve"> intentando entrar</w:t>
+              <w:t>Se necesita para iniciar sesión en la aplicación y saber que usuario está intentando entrar</w:t>
             </w:r>
           </w:p>
         </w:tc>
@@ -12011,6 +11801,9 @@
               <w:instrText xml:space="preserve"> FORMCHECKBOX </w:instrText>
             </w:r>
             <w:r>
+              <w:fldChar w:fldCharType="separate"/>
+            </w:r>
+            <w:r>
               <w:fldChar w:fldCharType="end"/>
             </w:r>
             <w:r>
@@ -12051,6 +11844,9 @@
               <w:instrText xml:space="preserve"> FORMCHECKBOX </w:instrText>
             </w:r>
             <w:r>
+              <w:fldChar w:fldCharType="separate"/>
+            </w:r>
+            <w:r>
               <w:fldChar w:fldCharType="end"/>
             </w:r>
             <w:r>
@@ -12089,6 +11885,9 @@
             </w:r>
             <w:r>
               <w:instrText xml:space="preserve"> FORMCHECKBOX </w:instrText>
+            </w:r>
+            <w:r>
+              <w:fldChar w:fldCharType="separate"/>
             </w:r>
             <w:r>
               <w:fldChar w:fldCharType="end"/>
@@ -12355,6 +12154,9 @@
               <w:instrText xml:space="preserve"> FORMCHECKBOX </w:instrText>
             </w:r>
             <w:r>
+              <w:fldChar w:fldCharType="separate"/>
+            </w:r>
+            <w:r>
               <w:fldChar w:fldCharType="end"/>
             </w:r>
             <w:r>
@@ -12396,6 +12198,9 @@
               <w:instrText xml:space="preserve"> FORMCHECKBOX </w:instrText>
             </w:r>
             <w:r>
+              <w:fldChar w:fldCharType="separate"/>
+            </w:r>
+            <w:r>
               <w:fldChar w:fldCharType="end"/>
             </w:r>
             <w:r>
@@ -12466,13 +12271,15 @@
               <w:ind w:left="0"/>
             </w:pPr>
             <w:r>
-              <w:t xml:space="preserve">La interfaz de administrador tiene que tener </w:t>
-            </w:r>
-            <w:r>
-              <w:t>más</w:t>
-            </w:r>
-            <w:r>
-              <w:t xml:space="preserve"> funcionalidades que la de cliente, a parte de las funcionalidades del cliente</w:t>
+              <w:t xml:space="preserve">La interfaz de administrador </w:t>
+            </w:r>
+            <w:proofErr w:type="gramStart"/>
+            <w:r>
+              <w:t>tiene que tener</w:t>
+            </w:r>
+            <w:proofErr w:type="gramEnd"/>
+            <w:r>
+              <w:t xml:space="preserve"> más funcionalidades que la de cliente, a parte de las funcionalidades del cliente</w:t>
             </w:r>
           </w:p>
         </w:tc>
@@ -12554,6 +12361,9 @@
               <w:instrText xml:space="preserve"> FORMCHECKBOX </w:instrText>
             </w:r>
             <w:r>
+              <w:fldChar w:fldCharType="separate"/>
+            </w:r>
+            <w:r>
               <w:fldChar w:fldCharType="end"/>
             </w:r>
             <w:r>
@@ -12594,6 +12404,9 @@
               <w:instrText xml:space="preserve"> FORMCHECKBOX </w:instrText>
             </w:r>
             <w:r>
+              <w:fldChar w:fldCharType="separate"/>
+            </w:r>
+            <w:r>
               <w:fldChar w:fldCharType="end"/>
             </w:r>
             <w:r>
@@ -12634,6 +12447,9 @@
               <w:instrText xml:space="preserve"> FORMCHECKBOX </w:instrText>
             </w:r>
             <w:r>
+              <w:fldChar w:fldCharType="separate"/>
+            </w:r>
+            <w:r>
               <w:fldChar w:fldCharType="end"/>
             </w:r>
             <w:r>
@@ -12659,6 +12475,7 @@
       </w:pPr>
       <w:bookmarkStart w:id="54" w:name="_Toc33411082"/>
       <w:r>
+        <w:lastRenderedPageBreak/>
         <w:t>Requisito funcional 3</w:t>
       </w:r>
       <w:bookmarkEnd w:id="54"/>
@@ -12905,6 +12722,9 @@
               <w:instrText xml:space="preserve"> FORMCHECKBOX </w:instrText>
             </w:r>
             <w:r>
+              <w:fldChar w:fldCharType="separate"/>
+            </w:r>
+            <w:r>
               <w:fldChar w:fldCharType="end"/>
             </w:r>
             <w:r>
@@ -12946,6 +12766,9 @@
               <w:instrText xml:space="preserve"> FORMCHECKBOX </w:instrText>
             </w:r>
             <w:r>
+              <w:fldChar w:fldCharType="separate"/>
+            </w:r>
+            <w:r>
               <w:fldChar w:fldCharType="end"/>
             </w:r>
             <w:r>
@@ -13098,6 +12921,9 @@
               <w:instrText xml:space="preserve"> FORMCHECKBOX </w:instrText>
             </w:r>
             <w:r>
+              <w:fldChar w:fldCharType="separate"/>
+            </w:r>
+            <w:r>
               <w:fldChar w:fldCharType="end"/>
             </w:r>
             <w:r>
@@ -13138,6 +12964,9 @@
               <w:instrText xml:space="preserve"> FORMCHECKBOX </w:instrText>
             </w:r>
             <w:r>
+              <w:fldChar w:fldCharType="separate"/>
+            </w:r>
+            <w:r>
               <w:fldChar w:fldCharType="end"/>
             </w:r>
             <w:r>
@@ -13176,6 +13005,9 @@
             </w:r>
             <w:r>
               <w:instrText xml:space="preserve"> FORMCHECKBOX </w:instrText>
+            </w:r>
+            <w:r>
+              <w:fldChar w:fldCharType="separate"/>
             </w:r>
             <w:r>
               <w:fldChar w:fldCharType="end"/>
@@ -13451,6 +13283,9 @@
               <w:instrText xml:space="preserve"> FORMCHECKBOX </w:instrText>
             </w:r>
             <w:r>
+              <w:fldChar w:fldCharType="separate"/>
+            </w:r>
+            <w:r>
               <w:fldChar w:fldCharType="end"/>
             </w:r>
             <w:r>
@@ -13492,6 +13327,9 @@
               <w:instrText xml:space="preserve"> FORMCHECKBOX </w:instrText>
             </w:r>
             <w:r>
+              <w:fldChar w:fldCharType="separate"/>
+            </w:r>
+            <w:r>
               <w:fldChar w:fldCharType="end"/>
             </w:r>
             <w:r>
@@ -13644,6 +13482,9 @@
               <w:instrText xml:space="preserve"> FORMCHECKBOX </w:instrText>
             </w:r>
             <w:r>
+              <w:fldChar w:fldCharType="separate"/>
+            </w:r>
+            <w:r>
               <w:fldChar w:fldCharType="end"/>
             </w:r>
             <w:r>
@@ -13684,6 +13525,9 @@
               <w:instrText xml:space="preserve"> FORMCHECKBOX </w:instrText>
             </w:r>
             <w:r>
+              <w:fldChar w:fldCharType="separate"/>
+            </w:r>
+            <w:r>
               <w:fldChar w:fldCharType="end"/>
             </w:r>
             <w:r>
@@ -13722,6 +13566,9 @@
             </w:r>
             <w:r>
               <w:instrText xml:space="preserve"> FORMCHECKBOX </w:instrText>
+            </w:r>
+            <w:r>
+              <w:fldChar w:fldCharType="separate"/>
             </w:r>
             <w:r>
               <w:fldChar w:fldCharType="end"/>
@@ -13992,6 +13839,9 @@
               <w:instrText xml:space="preserve"> FORMCHECKBOX </w:instrText>
             </w:r>
             <w:r>
+              <w:fldChar w:fldCharType="separate"/>
+            </w:r>
+            <w:r>
               <w:fldChar w:fldCharType="end"/>
             </w:r>
             <w:r>
@@ -14033,6 +13883,9 @@
               <w:instrText xml:space="preserve"> FORMCHECKBOX </w:instrText>
             </w:r>
             <w:r>
+              <w:fldChar w:fldCharType="separate"/>
+            </w:r>
+            <w:r>
               <w:fldChar w:fldCharType="end"/>
             </w:r>
             <w:r>
@@ -14185,6 +14038,9 @@
               <w:instrText xml:space="preserve"> FORMCHECKBOX </w:instrText>
             </w:r>
             <w:r>
+              <w:fldChar w:fldCharType="separate"/>
+            </w:r>
+            <w:r>
               <w:fldChar w:fldCharType="end"/>
             </w:r>
             <w:r>
@@ -14225,6 +14081,9 @@
               <w:instrText xml:space="preserve"> FORMCHECKBOX </w:instrText>
             </w:r>
             <w:r>
+              <w:fldChar w:fldCharType="separate"/>
+            </w:r>
+            <w:r>
               <w:fldChar w:fldCharType="end"/>
             </w:r>
             <w:r>
@@ -14263,6 +14122,9 @@
             </w:r>
             <w:r>
               <w:instrText xml:space="preserve"> FORMCHECKBOX </w:instrText>
+            </w:r>
+            <w:r>
+              <w:fldChar w:fldCharType="separate"/>
             </w:r>
             <w:r>
               <w:fldChar w:fldCharType="end"/>
@@ -14533,6 +14395,9 @@
               <w:instrText xml:space="preserve"> FORMCHECKBOX </w:instrText>
             </w:r>
             <w:r>
+              <w:fldChar w:fldCharType="separate"/>
+            </w:r>
+            <w:r>
               <w:fldChar w:fldCharType="end"/>
             </w:r>
             <w:r>
@@ -14574,6 +14439,9 @@
               <w:instrText xml:space="preserve"> FORMCHECKBOX </w:instrText>
             </w:r>
             <w:r>
+              <w:fldChar w:fldCharType="separate"/>
+            </w:r>
+            <w:r>
               <w:fldChar w:fldCharType="end"/>
             </w:r>
             <w:r>
@@ -14726,6 +14594,9 @@
               <w:instrText xml:space="preserve"> FORMCHECKBOX </w:instrText>
             </w:r>
             <w:r>
+              <w:fldChar w:fldCharType="separate"/>
+            </w:r>
+            <w:r>
               <w:fldChar w:fldCharType="end"/>
             </w:r>
             <w:r>
@@ -14766,6 +14637,9 @@
               <w:instrText xml:space="preserve"> FORMCHECKBOX </w:instrText>
             </w:r>
             <w:r>
+              <w:fldChar w:fldCharType="separate"/>
+            </w:r>
+            <w:r>
               <w:fldChar w:fldCharType="end"/>
             </w:r>
             <w:r>
@@ -14804,6 +14678,9 @@
             </w:r>
             <w:r>
               <w:instrText xml:space="preserve"> FORMCHECKBOX </w:instrText>
+            </w:r>
+            <w:r>
+              <w:fldChar w:fldCharType="separate"/>
             </w:r>
             <w:r>
               <w:fldChar w:fldCharType="end"/>
@@ -14992,13 +14869,7 @@
               <w:ind w:left="0"/>
             </w:pPr>
             <w:r>
-              <w:t>Botón</w:t>
-            </w:r>
-            <w:r>
-              <w:t xml:space="preserve"> para registrar clientes en la interfaz de inicio de </w:t>
-            </w:r>
-            <w:r>
-              <w:t>sesión</w:t>
+              <w:t>Botón para registrar clientes en la interfaz de inicio de sesión</w:t>
             </w:r>
           </w:p>
         </w:tc>
@@ -15080,6 +14951,9 @@
               <w:instrText xml:space="preserve"> FORMCHECKBOX </w:instrText>
             </w:r>
             <w:r>
+              <w:fldChar w:fldCharType="separate"/>
+            </w:r>
+            <w:r>
               <w:fldChar w:fldCharType="end"/>
             </w:r>
             <w:r>
@@ -15121,6 +14995,9 @@
               <w:instrText xml:space="preserve"> FORMCHECKBOX </w:instrText>
             </w:r>
             <w:r>
+              <w:fldChar w:fldCharType="separate"/>
+            </w:r>
+            <w:r>
               <w:fldChar w:fldCharType="end"/>
             </w:r>
             <w:r>
@@ -15191,10 +15068,7 @@
               <w:ind w:left="0"/>
             </w:pPr>
             <w:r>
-              <w:t>Habrá</w:t>
-            </w:r>
-            <w:r>
-              <w:t xml:space="preserve"> un botón para poder registrarse en la aplicación en la que se pondrán datos del usuario y datos de las mascotas que tienen</w:t>
+              <w:t>Habrá un botón para poder registrarse en la aplicación en la que se pondrán datos del usuario y datos de las mascotas que tienen</w:t>
             </w:r>
           </w:p>
         </w:tc>
@@ -15276,6 +15150,9 @@
               <w:instrText xml:space="preserve"> FORMCHECKBOX </w:instrText>
             </w:r>
             <w:r>
+              <w:fldChar w:fldCharType="separate"/>
+            </w:r>
+            <w:r>
               <w:fldChar w:fldCharType="end"/>
             </w:r>
             <w:r>
@@ -15316,6 +15193,9 @@
               <w:instrText xml:space="preserve"> FORMCHECKBOX </w:instrText>
             </w:r>
             <w:r>
+              <w:fldChar w:fldCharType="separate"/>
+            </w:r>
+            <w:r>
               <w:fldChar w:fldCharType="end"/>
             </w:r>
             <w:r>
@@ -15356,6 +15236,9 @@
               <w:instrText xml:space="preserve"> FORMCHECKBOX </w:instrText>
             </w:r>
             <w:r>
+              <w:fldChar w:fldCharType="separate"/>
+            </w:r>
+            <w:r>
               <w:fldChar w:fldCharType="end"/>
             </w:r>
             <w:r>
@@ -15380,13 +15263,7 @@
       </w:pPr>
       <w:r>
         <w:lastRenderedPageBreak/>
-        <w:t>Requisit</w:t>
-      </w:r>
-      <w:r>
-        <w:t>o</w:t>
-      </w:r>
-      <w:r>
-        <w:t xml:space="preserve"> funcional 8</w:t>
+        <w:t>Requisito funcional 8</w:t>
       </w:r>
     </w:p>
     <w:tbl>
@@ -15631,6 +15508,9 @@
               <w:instrText xml:space="preserve"> FORMCHECKBOX </w:instrText>
             </w:r>
             <w:r>
+              <w:fldChar w:fldCharType="separate"/>
+            </w:r>
+            <w:r>
               <w:fldChar w:fldCharType="end"/>
             </w:r>
             <w:r>
@@ -15672,6 +15552,9 @@
               <w:instrText xml:space="preserve"> FORMCHECKBOX </w:instrText>
             </w:r>
             <w:r>
+              <w:fldChar w:fldCharType="separate"/>
+            </w:r>
+            <w:r>
               <w:fldChar w:fldCharType="end"/>
             </w:r>
             <w:r>
@@ -15824,6 +15707,9 @@
               <w:instrText xml:space="preserve"> FORMCHECKBOX </w:instrText>
             </w:r>
             <w:r>
+              <w:fldChar w:fldCharType="separate"/>
+            </w:r>
+            <w:r>
               <w:fldChar w:fldCharType="end"/>
             </w:r>
             <w:r>
@@ -15864,6 +15750,9 @@
               <w:instrText xml:space="preserve"> FORMCHECKBOX </w:instrText>
             </w:r>
             <w:r>
+              <w:fldChar w:fldCharType="separate"/>
+            </w:r>
+            <w:r>
               <w:fldChar w:fldCharType="end"/>
             </w:r>
             <w:r>
@@ -15902,6 +15791,9 @@
             </w:r>
             <w:r>
               <w:instrText xml:space="preserve"> FORMCHECKBOX </w:instrText>
+            </w:r>
+            <w:r>
+              <w:fldChar w:fldCharType="separate"/>
             </w:r>
             <w:r>
               <w:fldChar w:fldCharType="end"/>
@@ -16172,6 +16064,9 @@
               <w:instrText xml:space="preserve"> FORMCHECKBOX </w:instrText>
             </w:r>
             <w:r>
+              <w:fldChar w:fldCharType="separate"/>
+            </w:r>
+            <w:r>
               <w:fldChar w:fldCharType="end"/>
             </w:r>
             <w:r>
@@ -16213,6 +16108,9 @@
               <w:instrText xml:space="preserve"> FORMCHECKBOX </w:instrText>
             </w:r>
             <w:r>
+              <w:fldChar w:fldCharType="separate"/>
+            </w:r>
+            <w:r>
               <w:fldChar w:fldCharType="end"/>
             </w:r>
             <w:r>
@@ -16365,6 +16263,9 @@
               <w:instrText xml:space="preserve"> FORMCHECKBOX </w:instrText>
             </w:r>
             <w:r>
+              <w:fldChar w:fldCharType="separate"/>
+            </w:r>
+            <w:r>
               <w:fldChar w:fldCharType="end"/>
             </w:r>
             <w:r>
@@ -16405,6 +16306,9 @@
               <w:instrText xml:space="preserve"> FORMCHECKBOX </w:instrText>
             </w:r>
             <w:r>
+              <w:fldChar w:fldCharType="separate"/>
+            </w:r>
+            <w:r>
               <w:fldChar w:fldCharType="end"/>
             </w:r>
             <w:r>
@@ -16445,6 +16349,9 @@
               <w:instrText xml:space="preserve"> FORMCHECKBOX </w:instrText>
             </w:r>
             <w:r>
+              <w:fldChar w:fldCharType="separate"/>
+            </w:r>
+            <w:r>
               <w:fldChar w:fldCharType="end"/>
             </w:r>
             <w:r>
@@ -16461,8 +16368,8 @@
       <w:r>
         <w:t>Requisitos no funcionales</w:t>
       </w:r>
-      <w:bookmarkEnd w:id="49"/>
-      <w:bookmarkEnd w:id="50"/>
+      <w:bookmarkEnd w:id="51"/>
+      <w:bookmarkEnd w:id="52"/>
     </w:p>
     <w:p>
       <w:pPr>
@@ -16557,7 +16464,15 @@
       </w:r>
       <w:proofErr w:type="spellEnd"/>
       <w:r>
-        <w:t>” y todo ira a un md5.</w:t>
+        <w:t xml:space="preserve">” y </w:t>
+      </w:r>
+      <w:proofErr w:type="gramStart"/>
+      <w:r>
+        <w:t>todo ira</w:t>
+      </w:r>
+      <w:proofErr w:type="gramEnd"/>
+      <w:r>
+        <w:t xml:space="preserve"> a un md5.</w:t>
       </w:r>
     </w:p>
     <w:p>
@@ -16625,13 +16540,18 @@
         <w:pStyle w:val="Normalindentado3"/>
       </w:pPr>
       <w:r>
-        <w:t xml:space="preserve">A la hora de tener en cuenta los posibles fallos de aplicación o ataques, de encontrar alguno se avisaría a los desarrolladores para poder solucionarlo lo antes posible, para errores/fallos de la base de datos se crean un </w:t>
+        <w:t xml:space="preserve">A la hora de tener en cuenta los posibles fallos de aplicación o ataques, de encontrar alguno se avisaría a los desarrolladores para poder solucionarlo lo antes posible, para errores/fallos de la base de datos se crean </w:t>
+      </w:r>
+      <w:proofErr w:type="gramStart"/>
+      <w:r>
+        <w:t xml:space="preserve">un </w:t>
       </w:r>
       <w:proofErr w:type="spellStart"/>
       <w:r>
         <w:t>backup</w:t>
       </w:r>
       <w:proofErr w:type="spellEnd"/>
+      <w:proofErr w:type="gramEnd"/>
       <w:r>
         <w:t xml:space="preserve"> de usuarios en los que cada semana se haría un </w:t>
       </w:r>
@@ -16719,10 +16639,12 @@
         <w:t xml:space="preserve"> problemas a la empresa) y se trabajaría lo antes posible para poder arreglar estos </w:t>
       </w:r>
       <w:proofErr w:type="spellStart"/>
+      <w:proofErr w:type="gramStart"/>
       <w:r>
         <w:t>fallos.Si</w:t>
       </w:r>
       <w:proofErr w:type="spellEnd"/>
+      <w:proofErr w:type="gramEnd"/>
       <w:r>
         <w:t xml:space="preserve"> son fallos de bajo y algunos de medio riesgo estos solo se arreglarían en las horas antes mencionadas (4-5 al </w:t>
       </w:r>
@@ -16836,7 +16758,15 @@
         <w:pStyle w:val="Normalindentado2"/>
       </w:pPr>
       <w:r>
-        <w:t xml:space="preserve">Los requisitos podrían variar dependiendo de las leyes de la zona. Podrían estar influenciados a la hora de poner datos, por ejemplo el añadir un campo de datos a la hora de crear un usuario con los animales que sea por ejemplo un seguro </w:t>
+        <w:t xml:space="preserve">Los requisitos podrían variar dependiendo de las leyes de la zona. Podrían estar influenciados a la hora de poner datos, por </w:t>
+      </w:r>
+      <w:proofErr w:type="gramStart"/>
+      <w:r>
+        <w:t>ejemplo</w:t>
+      </w:r>
+      <w:proofErr w:type="gramEnd"/>
+      <w:r>
+        <w:t xml:space="preserve"> el añadir un campo de datos a la hora de crear un usuario con los animales que sea por ejemplo un seguro </w:t>
       </w:r>
       <w:proofErr w:type="spellStart"/>
       <w:r>
@@ -16862,6 +16792,10 @@
       <w:bookmarkStart w:id="69" w:name="_Toc33238265"/>
       <w:bookmarkStart w:id="70" w:name="_Toc33411092"/>
       <w:r>
+        <w:br w:type="page"/>
+      </w:r>
+      <w:r>
+        <w:lastRenderedPageBreak/>
         <w:t>Apéndices</w:t>
       </w:r>
       <w:bookmarkEnd w:id="69"/>
@@ -16881,7 +16815,23 @@
           <w:i w:val="0"/>
           <w:color w:val="auto"/>
         </w:rPr>
-        <w:t>Para empezar pensamos que el usuario no siempre seguirá las instrucciones indicadas o intentara crear problemas para el servidor, por lo que para empezar nos centraremos en crear una interfaz de inicio de sesión segura, en la que no se podrá saltar el inicio de sesión.</w:t>
+        <w:t xml:space="preserve">Para </w:t>
+      </w:r>
+      <w:proofErr w:type="gramStart"/>
+      <w:r>
+        <w:rPr>
+          <w:i w:val="0"/>
+          <w:color w:val="auto"/>
+        </w:rPr>
+        <w:t>empezar</w:t>
+      </w:r>
+      <w:proofErr w:type="gramEnd"/>
+      <w:r>
+        <w:rPr>
+          <w:i w:val="0"/>
+          <w:color w:val="auto"/>
+        </w:rPr>
+        <w:t xml:space="preserve"> pensamos que el usuario no siempre seguirá las instrucciones indicadas o intentara crear problemas para el servidor, por lo que para empezar nos centraremos en crear una interfaz de inicio de sesión segura, en la que no se podrá saltar el inicio de sesión.</w:t>
       </w:r>
     </w:p>
     <w:p>
@@ -16924,7 +16874,23 @@
           <w:i w:val="0"/>
           <w:color w:val="auto"/>
         </w:rPr>
-        <w:t xml:space="preserve"> para que no pongamos la contraseña en peligro en caso de ataque) y otro en la que residirá la aplicación de escritorio. Tendremos que tener conexión de internet para poder utilizar la aplicación.</w:t>
+        <w:t xml:space="preserve"> para que no pongamos la contraseña en peligro en caso de ataque) y otro en la que residirá la aplicación de escritorio. </w:t>
+      </w:r>
+      <w:proofErr w:type="gramStart"/>
+      <w:r>
+        <w:rPr>
+          <w:i w:val="0"/>
+          <w:color w:val="auto"/>
+        </w:rPr>
+        <w:t>Tendremos que tener</w:t>
+      </w:r>
+      <w:proofErr w:type="gramEnd"/>
+      <w:r>
+        <w:rPr>
+          <w:i w:val="0"/>
+          <w:color w:val="auto"/>
+        </w:rPr>
+        <w:t xml:space="preserve"> conexión de internet para poder utilizar la aplicación.</w:t>
       </w:r>
     </w:p>
     <w:p>
@@ -16951,7 +16917,6 @@
           <w:i w:val="0"/>
           <w:color w:val="auto"/>
         </w:rPr>
-        <w:lastRenderedPageBreak/>
         <w:t xml:space="preserve">La aplicación la estaremos modificando con la ayuda de aplicaciones de edición de código y luego la subiremos a aplicaciones de GitHub para poder descargar la aplicación y tener una especie de </w:t>
       </w:r>
       <w:proofErr w:type="spellStart"/>
@@ -16984,7 +16949,7 @@
       </w:pPr>
     </w:p>
     <w:sectPr>
-      <w:headerReference w:type="first" r:id="rId16"/>
+      <w:headerReference w:type="first" r:id="rId17"/>
       <w:pgSz w:w="11906" w:h="16838"/>
       <w:pgMar w:top="1418" w:right="1701" w:bottom="1418" w:left="1701" w:header="709" w:footer="709" w:gutter="0"/>
       <w:cols w:space="708"/>
@@ -17094,18 +17059,24 @@
               <w:color w:val="241A61"/>
               <w:sz w:val="16"/>
             </w:rPr>
-            <w:t xml:space="preserve">Descripción de requisitos del </w:t>
+            <w:t>Descripción de requisitos del sof</w:t>
           </w:r>
-          <w:proofErr w:type="spellStart"/>
           <w:r>
             <w:rPr>
               <w:rFonts w:cs="Arial"/>
               <w:color w:val="241A61"/>
               <w:sz w:val="16"/>
             </w:rPr>
-            <w:t>sofware</w:t>
+            <w:t>t</w:t>
           </w:r>
-          <w:proofErr w:type="spellEnd"/>
+          <w:r>
+            <w:rPr>
+              <w:rFonts w:cs="Arial"/>
+              <w:color w:val="241A61"/>
+              <w:sz w:val="16"/>
+            </w:rPr>
+            <w:t>ware</w:t>
+          </w:r>
         </w:p>
       </w:tc>
     </w:tr>
@@ -17162,9 +17133,9 @@
       <w:tblLook w:val="0000" w:firstRow="0" w:lastRow="0" w:firstColumn="0" w:lastColumn="0" w:noHBand="0" w:noVBand="0"/>
     </w:tblPr>
     <w:tblGrid>
-      <w:gridCol w:w="1952"/>
-      <w:gridCol w:w="5510"/>
-      <w:gridCol w:w="1182"/>
+      <w:gridCol w:w="1942"/>
+      <w:gridCol w:w="5518"/>
+      <w:gridCol w:w="1184"/>
     </w:tblGrid>
     <w:tr>
       <w:tc>
@@ -17210,7 +17181,7 @@
                 <v:path o:extrusionok="f" gradientshapeok="t" o:connecttype="rect"/>
                 <o:lock v:ext="edit" aspectratio="t"/>
               </v:shapetype>
-              <v:shape id="Imagen 2" o:spid="_x0000_i1026" type="#_x0000_t75" alt="LOGO2" style="width:90.55pt;height:36.65pt;visibility:visible">
+              <v:shape id="Imagen 2" o:spid="_x0000_i1026" type="#_x0000_t75" alt="LOGO2" style="width:90pt;height:37.2pt;visibility:visible">
                 <v:imagedata r:id="rId1" o:title="LOGO2"/>
               </v:shape>
             </w:pict>
@@ -17444,7 +17415,7 @@
                 <v:path o:extrusionok="f" gradientshapeok="t" o:connecttype="rect"/>
                 <o:lock v:ext="edit" aspectratio="t"/>
               </v:shapetype>
-              <v:shape id="_x0000_i1027" type="#_x0000_t75" style="width:56.05pt;height:53.9pt">
+              <v:shape id="_x0000_i1027" type="#_x0000_t75" style="width:57pt;height:54pt">
                 <v:imagedata r:id="rId1" o:title="logov2" croptop="15593f" cropbottom="15284f" cropleft="14589f" cropright="15284f"/>
               </v:shape>
             </w:pict>
@@ -17562,6 +17533,7 @@
               <w:color w:val="241A61"/>
             </w:rPr>
           </w:pPr>
+          <w:proofErr w:type="spellStart"/>
           <w:r>
             <w:rPr>
               <w:rFonts w:cs="Arial"/>
@@ -17588,6 +17560,32 @@
               <w:rFonts w:cs="Arial"/>
               <w:color w:val="241A61"/>
             </w:rPr>
+            <w:fldChar w:fldCharType="separate"/>
+          </w:r>
+          <w:r>
+            <w:rPr>
+              <w:rFonts w:cs="Arial"/>
+              <w:b/>
+              <w:bCs/>
+              <w:color w:val="241A61"/>
+            </w:rPr>
+            <w:t>¡Error</w:t>
+          </w:r>
+          <w:proofErr w:type="spellEnd"/>
+          <w:r>
+            <w:rPr>
+              <w:rFonts w:cs="Arial"/>
+              <w:b/>
+              <w:bCs/>
+              <w:color w:val="241A61"/>
+            </w:rPr>
+            <w:t>! No se encuentra el origen de la referencia.</w:t>
+          </w:r>
+          <w:r>
+            <w:rPr>
+              <w:rFonts w:cs="Arial"/>
+              <w:color w:val="241A61"/>
+            </w:rPr>
             <w:fldChar w:fldCharType="end"/>
           </w:r>
           <w:r>
@@ -17602,14 +17600,7 @@
               <w:rFonts w:cs="Arial"/>
               <w:color w:val="241A61"/>
             </w:rPr>
-            <w:t>0.</w:t>
-          </w:r>
-          <w:r>
-            <w:rPr>
-              <w:rFonts w:cs="Arial"/>
-              <w:color w:val="241A61"/>
-            </w:rPr>
-            <w:t>5</w:t>
+            <w:t>1.0</w:t>
           </w:r>
         </w:p>
         <w:p>
@@ -17719,9 +17710,9 @@
       <w:tblLook w:val="0000" w:firstRow="0" w:lastRow="0" w:firstColumn="0" w:lastColumn="0" w:noHBand="0" w:noVBand="0"/>
     </w:tblPr>
     <w:tblGrid>
-      <w:gridCol w:w="1952"/>
-      <w:gridCol w:w="5139"/>
-      <w:gridCol w:w="1553"/>
+      <w:gridCol w:w="1947"/>
+      <w:gridCol w:w="5143"/>
+      <w:gridCol w:w="1554"/>
     </w:tblGrid>
     <w:tr>
       <w:tc>
@@ -17767,7 +17758,7 @@
                 <v:path o:extrusionok="f" gradientshapeok="t" o:connecttype="rect"/>
                 <o:lock v:ext="edit" aspectratio="t"/>
               </v:shapetype>
-              <v:shape id="Imagen 4" o:spid="_x0000_i1028" type="#_x0000_t75" alt="LOGO2" style="width:90.6pt;height:36.6pt;visibility:visible">
+              <v:shape id="Imagen 4" o:spid="_x0000_i1028" type="#_x0000_t75" alt="LOGO2" style="width:90pt;height:37.2pt;visibility:visible">
                 <v:imagedata r:id="rId1" o:title="LOGO2"/>
               </v:shape>
             </w:pict>
@@ -18460,6 +18451,119 @@
     </w:lvl>
   </w:abstractNum>
   <w:abstractNum w:abstractNumId="3" w15:restartNumberingAfterBreak="0">
+    <w:nsid w:val="1B7D4A79"/>
+    <w:multiLevelType w:val="hybridMultilevel"/>
+    <w:tmpl w:val="78A616FC"/>
+    <w:lvl w:ilvl="0" w:tplc="0C0A0001">
+      <w:start w:val="1"/>
+      <w:numFmt w:val="bullet"/>
+      <w:lvlText w:val=""/>
+      <w:lvlJc w:val="left"/>
+      <w:pPr>
+        <w:ind w:left="720" w:hanging="360"/>
+      </w:pPr>
+      <w:rPr>
+        <w:rFonts w:ascii="Symbol" w:hAnsi="Symbol" w:hint="default"/>
+      </w:rPr>
+    </w:lvl>
+    <w:lvl w:ilvl="1" w:tplc="0C0A0003" w:tentative="1">
+      <w:start w:val="1"/>
+      <w:numFmt w:val="bullet"/>
+      <w:lvlText w:val="o"/>
+      <w:lvlJc w:val="left"/>
+      <w:pPr>
+        <w:ind w:left="1440" w:hanging="360"/>
+      </w:pPr>
+      <w:rPr>
+        <w:rFonts w:ascii="Courier New" w:hAnsi="Courier New" w:cs="Courier New" w:hint="default"/>
+      </w:rPr>
+    </w:lvl>
+    <w:lvl w:ilvl="2" w:tplc="0C0A0005" w:tentative="1">
+      <w:start w:val="1"/>
+      <w:numFmt w:val="bullet"/>
+      <w:lvlText w:val=""/>
+      <w:lvlJc w:val="left"/>
+      <w:pPr>
+        <w:ind w:left="2160" w:hanging="360"/>
+      </w:pPr>
+      <w:rPr>
+        <w:rFonts w:ascii="Wingdings" w:hAnsi="Wingdings" w:hint="default"/>
+      </w:rPr>
+    </w:lvl>
+    <w:lvl w:ilvl="3" w:tplc="0C0A0001" w:tentative="1">
+      <w:start w:val="1"/>
+      <w:numFmt w:val="bullet"/>
+      <w:lvlText w:val=""/>
+      <w:lvlJc w:val="left"/>
+      <w:pPr>
+        <w:ind w:left="2880" w:hanging="360"/>
+      </w:pPr>
+      <w:rPr>
+        <w:rFonts w:ascii="Symbol" w:hAnsi="Symbol" w:hint="default"/>
+      </w:rPr>
+    </w:lvl>
+    <w:lvl w:ilvl="4" w:tplc="0C0A0003" w:tentative="1">
+      <w:start w:val="1"/>
+      <w:numFmt w:val="bullet"/>
+      <w:lvlText w:val="o"/>
+      <w:lvlJc w:val="left"/>
+      <w:pPr>
+        <w:ind w:left="3600" w:hanging="360"/>
+      </w:pPr>
+      <w:rPr>
+        <w:rFonts w:ascii="Courier New" w:hAnsi="Courier New" w:cs="Courier New" w:hint="default"/>
+      </w:rPr>
+    </w:lvl>
+    <w:lvl w:ilvl="5" w:tplc="0C0A0005" w:tentative="1">
+      <w:start w:val="1"/>
+      <w:numFmt w:val="bullet"/>
+      <w:lvlText w:val=""/>
+      <w:lvlJc w:val="left"/>
+      <w:pPr>
+        <w:ind w:left="4320" w:hanging="360"/>
+      </w:pPr>
+      <w:rPr>
+        <w:rFonts w:ascii="Wingdings" w:hAnsi="Wingdings" w:hint="default"/>
+      </w:rPr>
+    </w:lvl>
+    <w:lvl w:ilvl="6" w:tplc="0C0A0001" w:tentative="1">
+      <w:start w:val="1"/>
+      <w:numFmt w:val="bullet"/>
+      <w:lvlText w:val=""/>
+      <w:lvlJc w:val="left"/>
+      <w:pPr>
+        <w:ind w:left="5040" w:hanging="360"/>
+      </w:pPr>
+      <w:rPr>
+        <w:rFonts w:ascii="Symbol" w:hAnsi="Symbol" w:hint="default"/>
+      </w:rPr>
+    </w:lvl>
+    <w:lvl w:ilvl="7" w:tplc="0C0A0003" w:tentative="1">
+      <w:start w:val="1"/>
+      <w:numFmt w:val="bullet"/>
+      <w:lvlText w:val="o"/>
+      <w:lvlJc w:val="left"/>
+      <w:pPr>
+        <w:ind w:left="5760" w:hanging="360"/>
+      </w:pPr>
+      <w:rPr>
+        <w:rFonts w:ascii="Courier New" w:hAnsi="Courier New" w:cs="Courier New" w:hint="default"/>
+      </w:rPr>
+    </w:lvl>
+    <w:lvl w:ilvl="8" w:tplc="0C0A0005" w:tentative="1">
+      <w:start w:val="1"/>
+      <w:numFmt w:val="bullet"/>
+      <w:lvlText w:val=""/>
+      <w:lvlJc w:val="left"/>
+      <w:pPr>
+        <w:ind w:left="6480" w:hanging="360"/>
+      </w:pPr>
+      <w:rPr>
+        <w:rFonts w:ascii="Wingdings" w:hAnsi="Wingdings" w:hint="default"/>
+      </w:rPr>
+    </w:lvl>
+  </w:abstractNum>
+  <w:abstractNum w:abstractNumId="4" w15:restartNumberingAfterBreak="0">
     <w:nsid w:val="2D22368D"/>
     <w:multiLevelType w:val="multilevel"/>
     <w:tmpl w:val="D4F2049E"/>
@@ -18602,7 +18706,7 @@
       </w:rPr>
     </w:lvl>
   </w:abstractNum>
-  <w:abstractNum w:abstractNumId="4" w15:restartNumberingAfterBreak="0">
+  <w:abstractNum w:abstractNumId="5" w15:restartNumberingAfterBreak="0">
     <w:nsid w:val="39BF1390"/>
     <w:multiLevelType w:val="hybridMultilevel"/>
     <w:tmpl w:val="74C08868"/>
@@ -18743,7 +18847,7 @@
       </w:rPr>
     </w:lvl>
   </w:abstractNum>
-  <w:abstractNum w:abstractNumId="5" w15:restartNumberingAfterBreak="0">
+  <w:abstractNum w:abstractNumId="6" w15:restartNumberingAfterBreak="0">
     <w:nsid w:val="52874652"/>
     <w:multiLevelType w:val="hybridMultilevel"/>
     <w:tmpl w:val="509CFD74"/>
@@ -18884,7 +18988,7 @@
       </w:rPr>
     </w:lvl>
   </w:abstractNum>
-  <w:abstractNum w:abstractNumId="6" w15:restartNumberingAfterBreak="0">
+  <w:abstractNum w:abstractNumId="7" w15:restartNumberingAfterBreak="0">
     <w:nsid w:val="6E39494E"/>
     <w:multiLevelType w:val="hybridMultilevel"/>
     <w:tmpl w:val="A8C8AE28"/>
@@ -19025,7 +19129,7 @@
       </w:rPr>
     </w:lvl>
   </w:abstractNum>
-  <w:abstractNum w:abstractNumId="7" w15:restartNumberingAfterBreak="0">
+  <w:abstractNum w:abstractNumId="8" w15:restartNumberingAfterBreak="0">
     <w:nsid w:val="6FE60B79"/>
     <w:multiLevelType w:val="hybridMultilevel"/>
     <w:tmpl w:val="BB542C64"/>
@@ -19166,7 +19270,7 @@
       </w:rPr>
     </w:lvl>
   </w:abstractNum>
-  <w:abstractNum w:abstractNumId="8" w15:restartNumberingAfterBreak="0">
+  <w:abstractNum w:abstractNumId="9" w15:restartNumberingAfterBreak="0">
     <w:nsid w:val="715B7BFD"/>
     <w:multiLevelType w:val="hybridMultilevel"/>
     <w:tmpl w:val="EF2E65EC"/>
@@ -19308,16 +19412,16 @@
     </w:lvl>
   </w:abstractNum>
   <w:num w:numId="1" w16cid:durableId="1448425358">
-    <w:abstractNumId w:val="3"/>
+    <w:abstractNumId w:val="4"/>
   </w:num>
   <w:num w:numId="2" w16cid:durableId="129900952">
-    <w:abstractNumId w:val="6"/>
+    <w:abstractNumId w:val="7"/>
   </w:num>
   <w:num w:numId="3" w16cid:durableId="1837066863">
-    <w:abstractNumId w:val="8"/>
+    <w:abstractNumId w:val="9"/>
   </w:num>
   <w:num w:numId="4" w16cid:durableId="2081437201">
-    <w:abstractNumId w:val="5"/>
+    <w:abstractNumId w:val="6"/>
   </w:num>
   <w:num w:numId="5" w16cid:durableId="1448312746">
     <w:abstractNumId w:val="2"/>
@@ -19326,16 +19430,16 @@
     <w:abstractNumId w:val="1"/>
   </w:num>
   <w:num w:numId="7" w16cid:durableId="186218298">
-    <w:abstractNumId w:val="7"/>
+    <w:abstractNumId w:val="8"/>
   </w:num>
   <w:num w:numId="8" w16cid:durableId="776028141">
-    <w:abstractNumId w:val="4"/>
+    <w:abstractNumId w:val="5"/>
   </w:num>
   <w:num w:numId="9" w16cid:durableId="358505135">
     <w:abstractNumId w:val="0"/>
   </w:num>
   <w:num w:numId="10" w16cid:durableId="397634235">
-    <w:abstractNumId w:val="3"/>
+    <w:abstractNumId w:val="4"/>
     <w:lvlOverride w:ilvl="0">
       <w:startOverride w:val="1"/>
     </w:lvlOverride>
@@ -19363,6 +19467,9 @@
     <w:lvlOverride w:ilvl="8">
       <w:startOverride w:val="1"/>
     </w:lvlOverride>
+  </w:num>
+  <w:num w:numId="11" w16cid:durableId="1850757302">
+    <w:abstractNumId w:val="3"/>
   </w:num>
   <w:numIdMacAtCleanup w:val="8"/>
 </w:numbering>

</xml_diff>